<commit_message>
Update Resource agent and documentation. Bump version
</commit_message>
<xml_diff>
--- a/Tap.Plugins.UMA.AdbAgents/Tap.Plugins.UMA.AdbAgents/AdbAgents/Agents/Android Resource Agent Documentation.docx
+++ b/Tap.Plugins.UMA.AdbAgents/Tap.Plugins.UMA.AdbAgents/AdbAgents/Agents/Android Resource Agent Documentation.docx
@@ -1,6 +1,6 @@
 
 <file path=word/document.xml><?xml version="1.0" encoding="utf-8"?>
-<w:document xmlns:wpc="http://schemas.microsoft.com/office/word/2010/wordprocessingCanvas" xmlns:cx="http://schemas.microsoft.com/office/drawing/2014/chartex" xmlns:mc="http://schemas.openxmlformats.org/markup-compatibility/2006" xmlns:o="urn:schemas-microsoft-com:office:office" xmlns:r="http://schemas.openxmlformats.org/officeDocument/2006/relationships" xmlns:m="http://schemas.openxmlformats.org/officeDocument/2006/math" xmlns:v="urn:schemas-microsoft-com:vml" xmlns:wp14="http://schemas.microsoft.com/office/word/2010/wordprocessingDrawing" xmlns:wp="http://schemas.openxmlformats.org/drawingml/2006/wordprocessingDrawing" xmlns:w10="urn:schemas-microsoft-com:office:word" xmlns:w="http://schemas.openxmlformats.org/wordprocessingml/2006/main" xmlns:w14="http://schemas.microsoft.com/office/word/2010/wordml" xmlns:w15="http://schemas.microsoft.com/office/word/2012/wordml" xmlns:w16se="http://schemas.microsoft.com/office/word/2015/wordml/symex" xmlns:wpg="http://schemas.microsoft.com/office/word/2010/wordprocessingGroup" xmlns:wpi="http://schemas.microsoft.com/office/word/2010/wordprocessingInk" xmlns:wne="http://schemas.microsoft.com/office/word/2006/wordml" xmlns:wps="http://schemas.microsoft.com/office/word/2010/wordprocessingShape" mc:Ignorable="w14 w15 w16se wp14">
+<w:document xmlns:wpc="http://schemas.microsoft.com/office/word/2010/wordprocessingCanvas" xmlns:mc="http://schemas.openxmlformats.org/markup-compatibility/2006" xmlns:o="urn:schemas-microsoft-com:office:office" xmlns:r="http://schemas.openxmlformats.org/officeDocument/2006/relationships" xmlns:m="http://schemas.openxmlformats.org/officeDocument/2006/math" xmlns:v="urn:schemas-microsoft-com:vml" xmlns:wp14="http://schemas.microsoft.com/office/word/2010/wordprocessingDrawing" xmlns:wp="http://schemas.openxmlformats.org/drawingml/2006/wordprocessingDrawing" xmlns:w10="urn:schemas-microsoft-com:office:word" xmlns:w="http://schemas.openxmlformats.org/wordprocessingml/2006/main" xmlns:w14="http://schemas.microsoft.com/office/word/2010/wordml" xmlns:w15="http://schemas.microsoft.com/office/word/2012/wordml" xmlns:wpg="http://schemas.microsoft.com/office/word/2010/wordprocessingGroup" xmlns:wpi="http://schemas.microsoft.com/office/word/2010/wordprocessingInk" xmlns:wne="http://schemas.microsoft.com/office/word/2006/wordml" xmlns:wps="http://schemas.microsoft.com/office/word/2010/wordprocessingShape" mc:Ignorable="w14 w15 wp14">
   <w:body>
     <w:p>
       <w:pPr>
@@ -11,7 +11,7 @@
     </w:p>
     <w:p>
       <w:pPr>
-        <w:pStyle w:val="Ttulo1"/>
+        <w:pStyle w:val="Heading1"/>
       </w:pPr>
       <w:r>
         <w:t>About</w:t>
@@ -56,14 +56,7 @@
     </w:p>
     <w:p>
       <w:pPr>
-        <w:rPr>
-          <w:lang w:val="en-GB"/>
-        </w:rPr>
-      </w:pPr>
-    </w:p>
-    <w:p>
-      <w:pPr>
-        <w:pStyle w:val="Ttulo1"/>
+        <w:pStyle w:val="Heading1"/>
       </w:pPr>
       <w:r>
         <w:t>Resource Agent</w:t>
@@ -102,6 +95,14 @@
     </w:p>
     <w:p>
       <w:pPr>
+        <w:pStyle w:val="Heading1"/>
+      </w:pPr>
+      <w:r>
+        <w:t>Usage</w:t>
+      </w:r>
+    </w:p>
+    <w:p>
+      <w:pPr>
         <w:tabs>
           <w:tab w:val="left" w:pos="5218"/>
         </w:tabs>
@@ -109,13 +110,51 @@
           <w:lang w:val="en-GB"/>
         </w:rPr>
       </w:pPr>
+      <w:r>
+        <w:rPr>
+          <w:lang w:val="en-GB"/>
+        </w:rPr>
+        <w:t xml:space="preserve">The application can be used on the terminal with the provided user interface, or </w:t>
+      </w:r>
+      <w:r>
+        <w:rPr>
+          <w:lang w:val="en-GB"/>
+        </w:rPr>
+        <w:t>remotely</w:t>
+      </w:r>
+      <w:r>
+        <w:rPr>
+          <w:lang w:val="en-GB"/>
+        </w:rPr>
+        <w:t xml:space="preserve"> </w:t>
+      </w:r>
+      <w:r>
+        <w:rPr>
+          <w:lang w:val="en-GB"/>
+        </w:rPr>
+        <w:t xml:space="preserve">through </w:t>
+      </w:r>
+      <w:proofErr w:type="spellStart"/>
+      <w:r>
+        <w:rPr>
+          <w:lang w:val="en-GB"/>
+        </w:rPr>
+        <w:t>adb</w:t>
+      </w:r>
+      <w:proofErr w:type="spellEnd"/>
+      <w:r>
+        <w:rPr>
+          <w:lang w:val="en-GB"/>
+        </w:rPr>
+        <w:t xml:space="preserve"> commands.</w:t>
+      </w:r>
     </w:p>
     <w:p>
       <w:pPr>
-        <w:pStyle w:val="Ttulo1"/>
-      </w:pPr>
-      <w:r>
-        <w:t>Usage</w:t>
+        <w:pStyle w:val="Heading2"/>
+      </w:pPr>
+      <w:r>
+        <w:t xml:space="preserve"> Permissions</w:t>
       </w:r>
     </w:p>
     <w:p>
@@ -131,25 +170,19 @@
         <w:rPr>
           <w:lang w:val="en-GB"/>
         </w:rPr>
-        <w:t xml:space="preserve">The application can be used on the terminal with the provided user interface, or </w:t>
-      </w:r>
-      <w:r>
-        <w:rPr>
-          <w:lang w:val="en-GB"/>
-        </w:rPr>
-        <w:t>remotely</w:t>
-      </w:r>
-      <w:r>
-        <w:rPr>
-          <w:lang w:val="en-GB"/>
-        </w:rPr>
-        <w:t xml:space="preserve"> </w:t>
-      </w:r>
-      <w:r>
-        <w:rPr>
-          <w:lang w:val="en-GB"/>
-        </w:rPr>
-        <w:t xml:space="preserve">through </w:t>
+        <w:t xml:space="preserve">In order to register radio information the application requires a set of permissions to be granted. </w:t>
+      </w:r>
+      <w:r>
+        <w:rPr>
+          <w:lang w:val="en-GB"/>
+        </w:rPr>
+        <w:t>The following</w:t>
+      </w:r>
+      <w:r>
+        <w:rPr>
+          <w:lang w:val="en-GB"/>
+        </w:rPr>
+        <w:t xml:space="preserve"> actions must be performed before using the application through </w:t>
       </w:r>
       <w:proofErr w:type="spellStart"/>
       <w:r>
@@ -163,7 +196,7 @@
         <w:rPr>
           <w:lang w:val="en-GB"/>
         </w:rPr>
-        <w:t xml:space="preserve"> commands.</w:t>
+        <w:t>.</w:t>
       </w:r>
     </w:p>
     <w:p>
@@ -175,12 +208,267 @@
           <w:lang w:val="en-GB"/>
         </w:rPr>
       </w:pPr>
+      <w:r>
+        <w:rPr>
+          <w:lang w:val="en-GB"/>
+        </w:rPr>
+        <w:t>When the application is launched it will check if all the required permissions have been granted. If not, the application will close and two dialogs will appear, requesting the user to grant this permissions.</w:t>
+      </w:r>
     </w:p>
     <w:p>
       <w:pPr>
-        <w:pStyle w:val="Ttulo2"/>
-      </w:pPr>
-      <w:r>
+        <w:tabs>
+          <w:tab w:val="left" w:pos="5218"/>
+        </w:tabs>
+        <w:jc w:val="center"/>
+        <w:rPr>
+          <w:lang w:val="en-GB"/>
+        </w:rPr>
+      </w:pPr>
+      <w:r>
+        <w:rPr>
+          <w:noProof/>
+          <w:lang w:eastAsia="es-ES"/>
+        </w:rPr>
+        <w:drawing>
+          <wp:inline distT="0" distB="0" distL="0" distR="0">
+            <wp:extent cx="4972050" cy="1200150"/>
+            <wp:effectExtent l="0" t="0" r="0" b="0"/>
+            <wp:docPr id="2" name="Picture 2"/>
+            <wp:cNvGraphicFramePr>
+              <a:graphicFrameLocks xmlns:a="http://schemas.openxmlformats.org/drawingml/2006/main" noChangeAspect="1"/>
+            </wp:cNvGraphicFramePr>
+            <a:graphic xmlns:a="http://schemas.openxmlformats.org/drawingml/2006/main">
+              <a:graphicData uri="http://schemas.openxmlformats.org/drawingml/2006/picture">
+                <pic:pic xmlns:pic="http://schemas.openxmlformats.org/drawingml/2006/picture">
+                  <pic:nvPicPr>
+                    <pic:cNvPr id="0" name="Picture 2"/>
+                    <pic:cNvPicPr>
+                      <a:picLocks noChangeAspect="1" noChangeArrowheads="1"/>
+                    </pic:cNvPicPr>
+                  </pic:nvPicPr>
+                  <pic:blipFill>
+                    <a:blip r:embed="rId7">
+                      <a:extLst>
+                        <a:ext uri="{28A0092B-C50C-407E-A947-70E740481C1C}">
+                          <a14:useLocalDpi xmlns:a14="http://schemas.microsoft.com/office/drawing/2010/main" val="0"/>
+                        </a:ext>
+                      </a:extLst>
+                    </a:blip>
+                    <a:srcRect/>
+                    <a:stretch>
+                      <a:fillRect/>
+                    </a:stretch>
+                  </pic:blipFill>
+                  <pic:spPr bwMode="auto">
+                    <a:xfrm>
+                      <a:off x="0" y="0"/>
+                      <a:ext cx="4972050" cy="1200150"/>
+                    </a:xfrm>
+                    <a:prstGeom prst="rect">
+                      <a:avLst/>
+                    </a:prstGeom>
+                    <a:noFill/>
+                    <a:ln>
+                      <a:noFill/>
+                    </a:ln>
+                  </pic:spPr>
+                </pic:pic>
+              </a:graphicData>
+            </a:graphic>
+          </wp:inline>
+        </w:drawing>
+      </w:r>
+    </w:p>
+    <w:p>
+      <w:pPr>
+        <w:tabs>
+          <w:tab w:val="left" w:pos="5218"/>
+        </w:tabs>
+        <w:jc w:val="center"/>
+        <w:rPr>
+          <w:lang w:val="en-GB"/>
+        </w:rPr>
+      </w:pPr>
+      <w:r>
+        <w:rPr>
+          <w:noProof/>
+          <w:lang w:eastAsia="es-ES"/>
+        </w:rPr>
+        <w:drawing>
+          <wp:inline distT="0" distB="0" distL="0" distR="0">
+            <wp:extent cx="5391150" cy="2219325"/>
+            <wp:effectExtent l="0" t="0" r="0" b="9525"/>
+            <wp:docPr id="1" name="Picture 1"/>
+            <wp:cNvGraphicFramePr>
+              <a:graphicFrameLocks xmlns:a="http://schemas.openxmlformats.org/drawingml/2006/main" noChangeAspect="1"/>
+            </wp:cNvGraphicFramePr>
+            <a:graphic xmlns:a="http://schemas.openxmlformats.org/drawingml/2006/main">
+              <a:graphicData uri="http://schemas.openxmlformats.org/drawingml/2006/picture">
+                <pic:pic xmlns:pic="http://schemas.openxmlformats.org/drawingml/2006/picture">
+                  <pic:nvPicPr>
+                    <pic:cNvPr id="0" name="Picture 1"/>
+                    <pic:cNvPicPr>
+                      <a:picLocks noChangeAspect="1" noChangeArrowheads="1"/>
+                    </pic:cNvPicPr>
+                  </pic:nvPicPr>
+                  <pic:blipFill>
+                    <a:blip r:embed="rId8">
+                      <a:extLst>
+                        <a:ext uri="{28A0092B-C50C-407E-A947-70E740481C1C}">
+                          <a14:useLocalDpi xmlns:a14="http://schemas.microsoft.com/office/drawing/2010/main" val="0"/>
+                        </a:ext>
+                      </a:extLst>
+                    </a:blip>
+                    <a:srcRect/>
+                    <a:stretch>
+                      <a:fillRect/>
+                    </a:stretch>
+                  </pic:blipFill>
+                  <pic:spPr bwMode="auto">
+                    <a:xfrm>
+                      <a:off x="0" y="0"/>
+                      <a:ext cx="5391150" cy="2219325"/>
+                    </a:xfrm>
+                    <a:prstGeom prst="rect">
+                      <a:avLst/>
+                    </a:prstGeom>
+                    <a:noFill/>
+                    <a:ln>
+                      <a:noFill/>
+                    </a:ln>
+                  </pic:spPr>
+                </pic:pic>
+              </a:graphicData>
+            </a:graphic>
+          </wp:inline>
+        </w:drawing>
+      </w:r>
+    </w:p>
+    <w:p>
+      <w:pPr>
+        <w:tabs>
+          <w:tab w:val="left" w:pos="5218"/>
+        </w:tabs>
+        <w:rPr>
+          <w:lang w:val="en-US"/>
+        </w:rPr>
+      </w:pPr>
+      <w:r>
+        <w:rPr>
+          <w:lang w:val="en-GB"/>
+        </w:rPr>
+        <w:t xml:space="preserve">Select </w:t>
+      </w:r>
+      <w:r>
+        <w:rPr>
+          <w:lang w:val="en-US"/>
+        </w:rPr>
+        <w:t>“Allow” and</w:t>
+      </w:r>
+      <w:r>
+        <w:rPr>
+          <w:lang w:val="en-US"/>
+        </w:rPr>
+        <w:t>/or</w:t>
+      </w:r>
+      <w:r>
+        <w:rPr>
+          <w:lang w:val="en-US"/>
+        </w:rPr>
+        <w:t xml:space="preserve"> “Allow all the time”</w:t>
+      </w:r>
+      <w:r>
+        <w:rPr>
+          <w:lang w:val="en-US"/>
+        </w:rPr>
+        <w:t xml:space="preserve">. Please note that the application will not record any location information </w:t>
+      </w:r>
+      <w:r>
+        <w:rPr>
+          <w:lang w:val="en-US"/>
+        </w:rPr>
+        <w:t>(</w:t>
+      </w:r>
+      <w:r>
+        <w:rPr>
+          <w:lang w:val="en-US"/>
+        </w:rPr>
+        <w:t>or perform calls</w:t>
+      </w:r>
+      <w:r>
+        <w:rPr>
+          <w:lang w:val="en-US"/>
+        </w:rPr>
+        <w:t>)</w:t>
+      </w:r>
+      <w:r>
+        <w:rPr>
+          <w:lang w:val="en-US"/>
+        </w:rPr>
+        <w:t xml:space="preserve">. However, since radio parameters such as </w:t>
+      </w:r>
+      <w:r>
+        <w:rPr>
+          <w:lang w:val="en-US"/>
+        </w:rPr>
+        <w:t>cell ID</w:t>
+      </w:r>
+      <w:r>
+        <w:rPr>
+          <w:lang w:val="en-US"/>
+        </w:rPr>
+        <w:t xml:space="preserve"> can be used for obtaining the location of the device</w:t>
+      </w:r>
+      <w:r>
+        <w:rPr>
+          <w:lang w:val="en-US"/>
+        </w:rPr>
+        <w:t xml:space="preserve"> Android </w:t>
+      </w:r>
+      <w:r>
+        <w:rPr>
+          <w:lang w:val="en-US"/>
+        </w:rPr>
+        <w:t>must request these permissions.</w:t>
+      </w:r>
+    </w:p>
+    <w:p>
+      <w:pPr>
+        <w:tabs>
+          <w:tab w:val="left" w:pos="5218"/>
+        </w:tabs>
+        <w:rPr>
+          <w:lang w:val="en-US"/>
+        </w:rPr>
+      </w:pPr>
+      <w:r>
+        <w:rPr>
+          <w:lang w:val="en-US"/>
+        </w:rPr>
+        <w:t xml:space="preserve">Once allowed, the application can be re-opened or used through </w:t>
+      </w:r>
+      <w:proofErr w:type="spellStart"/>
+      <w:r>
+        <w:rPr>
+          <w:lang w:val="en-US"/>
+        </w:rPr>
+        <w:t>adb</w:t>
+      </w:r>
+      <w:proofErr w:type="spellEnd"/>
+      <w:r>
+        <w:rPr>
+          <w:lang w:val="en-US"/>
+        </w:rPr>
+        <w:t>.</w:t>
+      </w:r>
+    </w:p>
+    <w:p>
+      <w:pPr>
+        <w:pStyle w:val="Heading2"/>
+      </w:pPr>
+      <w:r>
+        <w:lastRenderedPageBreak/>
         <w:t xml:space="preserve"> </w:t>
       </w:r>
       <w:proofErr w:type="spellStart"/>
@@ -270,6 +558,7 @@
         </w:rPr>
       </w:pPr>
       <w:proofErr w:type="spellStart"/>
+      <w:proofErr w:type="gramStart"/>
       <w:r>
         <w:rPr>
           <w:rFonts w:ascii="Consolas" w:hAnsi="Consolas"/>
@@ -279,6 +568,7 @@
         <w:t>adb</w:t>
       </w:r>
       <w:proofErr w:type="spellEnd"/>
+      <w:proofErr w:type="gramEnd"/>
       <w:r>
         <w:rPr>
           <w:rFonts w:ascii="Consolas" w:hAnsi="Consolas"/>
@@ -306,7 +596,6 @@
         <w:t xml:space="preserve"> -n </w:t>
       </w:r>
       <w:proofErr w:type="spellStart"/>
-      <w:proofErr w:type="gramStart"/>
       <w:r>
         <w:rPr>
           <w:rFonts w:ascii="Consolas" w:hAnsi="Consolas"/>
@@ -324,7 +613,6 @@
         <w:t>resourceAgent</w:t>
       </w:r>
       <w:proofErr w:type="spellEnd"/>
-      <w:proofErr w:type="gramEnd"/>
       <w:r>
         <w:rPr>
           <w:rFonts w:ascii="Consolas" w:hAnsi="Consolas"/>
@@ -351,16 +639,6 @@
         <w:t>Service</w:t>
       </w:r>
       <w:proofErr w:type="spellEnd"/>
-    </w:p>
-    <w:p>
-      <w:pPr>
-        <w:tabs>
-          <w:tab w:val="left" w:pos="5218"/>
-        </w:tabs>
-        <w:rPr>
-          <w:lang w:val="en-GB"/>
-        </w:rPr>
-      </w:pPr>
     </w:p>
     <w:p>
       <w:pPr>
@@ -399,7 +677,6 @@
         </w:rPr>
       </w:pPr>
       <w:proofErr w:type="spellStart"/>
-      <w:proofErr w:type="gramStart"/>
       <w:r>
         <w:rPr>
           <w:rFonts w:ascii="Consolas" w:hAnsi="Consolas"/>
@@ -423,7 +700,6 @@
         <w:t>.START</w:t>
       </w:r>
       <w:proofErr w:type="spellEnd"/>
-      <w:proofErr w:type="gramEnd"/>
     </w:p>
     <w:p>
       <w:pPr>
@@ -451,7 +727,6 @@
         </w:rPr>
       </w:pPr>
       <w:proofErr w:type="spellStart"/>
-      <w:proofErr w:type="gramStart"/>
       <w:r>
         <w:rPr>
           <w:rFonts w:ascii="Consolas" w:hAnsi="Consolas"/>
@@ -482,23 +757,6 @@
         <w:t>STOP</w:t>
       </w:r>
       <w:proofErr w:type="spellEnd"/>
-      <w:proofErr w:type="gramEnd"/>
-    </w:p>
-    <w:p>
-      <w:pPr>
-        <w:rPr>
-          <w:b/>
-          <w:lang w:val="en-GB"/>
-        </w:rPr>
-      </w:pPr>
-    </w:p>
-    <w:p>
-      <w:pPr>
-        <w:rPr>
-          <w:b/>
-          <w:lang w:val="en-GB"/>
-        </w:rPr>
-      </w:pPr>
     </w:p>
     <w:p>
       <w:pPr>
@@ -531,6 +789,7 @@
         </w:rPr>
       </w:pPr>
       <w:proofErr w:type="spellStart"/>
+      <w:proofErr w:type="gramStart"/>
       <w:r>
         <w:rPr>
           <w:rFonts w:ascii="Consolas" w:hAnsi="Consolas"/>
@@ -540,6 +799,7 @@
         <w:t>adb</w:t>
       </w:r>
       <w:proofErr w:type="spellEnd"/>
+      <w:proofErr w:type="gramEnd"/>
       <w:r>
         <w:rPr>
           <w:rFonts w:ascii="Consolas" w:hAnsi="Consolas"/>
@@ -567,7 +827,6 @@
         <w:t xml:space="preserve"> –n </w:t>
       </w:r>
       <w:proofErr w:type="spellStart"/>
-      <w:proofErr w:type="gramStart"/>
       <w:r>
         <w:rPr>
           <w:rFonts w:ascii="Consolas" w:hAnsi="Consolas"/>
@@ -577,7 +836,6 @@
         <w:t>com.uma.resourceAgent</w:t>
       </w:r>
       <w:proofErr w:type="spellEnd"/>
-      <w:proofErr w:type="gramEnd"/>
       <w:r>
         <w:rPr>
           <w:rFonts w:ascii="Consolas" w:hAnsi="Consolas"/>
@@ -646,6 +904,7 @@
         </w:rPr>
       </w:pPr>
       <w:proofErr w:type="spellStart"/>
+      <w:proofErr w:type="gramStart"/>
       <w:r>
         <w:rPr>
           <w:rFonts w:ascii="Consolas" w:hAnsi="Consolas"/>
@@ -655,6 +914,7 @@
         <w:t>adb</w:t>
       </w:r>
       <w:proofErr w:type="spellEnd"/>
+      <w:proofErr w:type="gramEnd"/>
       <w:r>
         <w:rPr>
           <w:rFonts w:ascii="Consolas" w:hAnsi="Consolas"/>
@@ -682,7 +942,6 @@
         <w:t xml:space="preserve"> -n </w:t>
       </w:r>
       <w:proofErr w:type="spellStart"/>
-      <w:proofErr w:type="gramStart"/>
       <w:r>
         <w:rPr>
           <w:rFonts w:ascii="Consolas" w:hAnsi="Consolas"/>
@@ -692,7 +951,6 @@
         <w:t>com.uma.resourceAgent</w:t>
       </w:r>
       <w:proofErr w:type="spellEnd"/>
-      <w:proofErr w:type="gramEnd"/>
       <w:r>
         <w:rPr>
           <w:rFonts w:ascii="Consolas" w:hAnsi="Consolas"/>
@@ -739,24 +997,9 @@
     </w:p>
     <w:p>
       <w:pPr>
-        <w:rPr>
-          <w:lang w:val="en-GB"/>
-        </w:rPr>
-      </w:pPr>
-    </w:p>
-    <w:p>
-      <w:pPr>
-        <w:rPr>
-          <w:lang w:val="en-GB"/>
-        </w:rPr>
-      </w:pPr>
-    </w:p>
-    <w:p>
-      <w:pPr>
-        <w:pStyle w:val="Ttulo2"/>
-      </w:pPr>
-      <w:r>
-        <w:lastRenderedPageBreak/>
+        <w:pStyle w:val="Heading2"/>
+      </w:pPr>
+      <w:r>
         <w:t xml:space="preserve"> </w:t>
       </w:r>
       <w:r>
@@ -883,183 +1126,6 @@
         </w:rPr>
         <w:t xml:space="preserve">. </w:t>
       </w:r>
-    </w:p>
-    <w:p>
-      <w:pPr>
-        <w:tabs>
-          <w:tab w:val="left" w:pos="5218"/>
-        </w:tabs>
-        <w:rPr>
-          <w:lang w:val="en-GB"/>
-        </w:rPr>
-      </w:pPr>
-      <w:r>
-        <w:rPr>
-          <w:lang w:val="en-GB"/>
-        </w:rPr>
-        <w:t xml:space="preserve">The </w:t>
-      </w:r>
-      <w:r>
-        <w:rPr>
-          <w:lang w:val="en-GB"/>
-        </w:rPr>
-        <w:t>n</w:t>
-      </w:r>
-      <w:r>
-        <w:rPr>
-          <w:lang w:val="en-GB"/>
-        </w:rPr>
-        <w:t xml:space="preserve">etwork </w:t>
-      </w:r>
-      <w:r>
-        <w:rPr>
-          <w:lang w:val="en-GB"/>
-        </w:rPr>
-        <w:t>section</w:t>
-      </w:r>
-      <w:r>
-        <w:rPr>
-          <w:lang w:val="en-GB"/>
-        </w:rPr>
-        <w:t xml:space="preserve"> (1) is updated with every network change </w:t>
-      </w:r>
-      <w:r>
-        <w:rPr>
-          <w:lang w:val="en-GB"/>
-        </w:rPr>
-        <w:t xml:space="preserve">and </w:t>
-      </w:r>
-      <w:r>
-        <w:rPr>
-          <w:lang w:val="en-GB"/>
-        </w:rPr>
-        <w:t>the device information</w:t>
-      </w:r>
-      <w:r>
-        <w:rPr>
-          <w:lang w:val="en-GB"/>
-        </w:rPr>
-        <w:t xml:space="preserve"> </w:t>
-      </w:r>
-      <w:r>
-        <w:rPr>
-          <w:lang w:val="en-GB"/>
-        </w:rPr>
-        <w:t>(</w:t>
-      </w:r>
-      <w:r>
-        <w:rPr>
-          <w:lang w:val="en-GB"/>
-        </w:rPr>
-        <w:t>3</w:t>
-      </w:r>
-      <w:r>
-        <w:rPr>
-          <w:lang w:val="en-GB"/>
-        </w:rPr>
-        <w:t>)</w:t>
-      </w:r>
-      <w:bookmarkStart w:id="0" w:name="_GoBack"/>
-      <w:bookmarkEnd w:id="0"/>
-      <w:r>
-        <w:rPr>
-          <w:lang w:val="en-GB"/>
-        </w:rPr>
-        <w:t xml:space="preserve"> will be updating one the user presses</w:t>
-      </w:r>
-      <w:r>
-        <w:rPr>
-          <w:lang w:val="en-GB"/>
-        </w:rPr>
-        <w:t xml:space="preserve"> the button Start (</w:t>
-      </w:r>
-      <w:r>
-        <w:rPr>
-          <w:lang w:val="en-GB"/>
-        </w:rPr>
-        <w:t>2</w:t>
-      </w:r>
-      <w:r>
-        <w:rPr>
-          <w:lang w:val="en-GB"/>
-        </w:rPr>
-        <w:t>)</w:t>
-      </w:r>
-      <w:r>
-        <w:rPr>
-          <w:lang w:val="en-GB"/>
-        </w:rPr>
-        <w:t xml:space="preserve"> and it will take between one and three seconds to update, depending on the device</w:t>
-      </w:r>
-      <w:r>
-        <w:rPr>
-          <w:lang w:val="en-GB"/>
-        </w:rPr>
-        <w:t xml:space="preserve">. </w:t>
-      </w:r>
-    </w:p>
-    <w:p>
-      <w:pPr>
-        <w:tabs>
-          <w:tab w:val="left" w:pos="5218"/>
-        </w:tabs>
-        <w:rPr>
-          <w:lang w:val="en-GB"/>
-        </w:rPr>
-      </w:pPr>
-      <w:r>
-        <w:rPr>
-          <w:lang w:val="en-GB"/>
-        </w:rPr>
-        <w:t xml:space="preserve">Once </w:t>
-      </w:r>
-      <w:r>
-        <w:rPr>
-          <w:lang w:val="en-GB"/>
-        </w:rPr>
-        <w:t>the device monitoring is</w:t>
-      </w:r>
-      <w:r>
-        <w:rPr>
-          <w:lang w:val="en-GB"/>
-        </w:rPr>
-        <w:t xml:space="preserve"> initiated, </w:t>
-      </w:r>
-      <w:r>
-        <w:rPr>
-          <w:lang w:val="en-GB"/>
-        </w:rPr>
-        <w:t>the</w:t>
-      </w:r>
-      <w:r>
-        <w:rPr>
-          <w:lang w:val="en-GB"/>
-        </w:rPr>
-        <w:t xml:space="preserve"> Log (</w:t>
-      </w:r>
-      <w:r>
-        <w:rPr>
-          <w:lang w:val="en-GB"/>
-        </w:rPr>
-        <w:t>3</w:t>
-      </w:r>
-      <w:r>
-        <w:rPr>
-          <w:lang w:val="en-GB"/>
-        </w:rPr>
-        <w:t>) will be updated during the execution.</w:t>
-      </w:r>
-    </w:p>
-    <w:p>
-      <w:pPr>
-        <w:tabs>
-          <w:tab w:val="left" w:pos="5218"/>
-        </w:tabs>
-        <w:rPr>
-          <w:noProof/>
-          <w:lang w:eastAsia="es-ES"/>
-        </w:rPr>
-      </w:pPr>
     </w:p>
     <w:p>
       <w:pPr>
@@ -1262,7 +1328,7 @@
               </wp:anchor>
             </w:drawing>
           </mc:Choice>
-          <mc:Fallback>
+          <mc:Fallback xmlns:w16se="http://schemas.microsoft.com/office/word/2015/wordml/symex" xmlns:cx="http://schemas.microsoft.com/office/drawing/2014/chartex">
             <w:pict>
               <v:oval w14:anchorId="013B258B" id="Elipse 12" o:spid="_x0000_s1026" style="position:absolute;margin-left:294.3pt;margin-top:134.45pt;width:17pt;height:17pt;z-index:251673600;visibility:visible;mso-wrap-style:square;mso-width-percent:0;mso-height-percent:0;mso-wrap-distance-left:9pt;mso-wrap-distance-top:0;mso-wrap-distance-right:9pt;mso-wrap-distance-bottom:0;mso-position-horizontal:absolute;mso-position-horizontal-relative:margin;mso-position-vertical:absolute;mso-position-vertical-relative:text;mso-width-percent:0;mso-height-percent:0;mso-width-relative:margin;mso-height-relative:margin;v-text-anchor:middle" o:gfxdata="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" fillcolor="#5b9bd5 [3204]" strokecolor="#1f4d78 [1604]" strokeweight="1pt">
                 <v:stroke joinstyle="miter"/>
@@ -1340,7 +1406,7 @@
               </wp:anchor>
             </w:drawing>
           </mc:Choice>
-          <mc:Fallback>
+          <mc:Fallback xmlns:w16se="http://schemas.microsoft.com/office/word/2015/wordml/symex" xmlns:cx="http://schemas.microsoft.com/office/drawing/2014/chartex">
             <w:pict>
               <v:oval w14:anchorId="4610A59D" id="Elipse 10" o:spid="_x0000_s1026" style="position:absolute;margin-left:103.4pt;margin-top:87.45pt;width:17pt;height:17pt;z-index:251670528;visibility:visible;mso-wrap-style:square;mso-width-percent:0;mso-height-percent:0;mso-wrap-distance-left:9pt;mso-wrap-distance-top:0;mso-wrap-distance-right:9pt;mso-wrap-distance-bottom:0;mso-position-horizontal:absolute;mso-position-horizontal-relative:margin;mso-position-vertical:absolute;mso-position-vertical-relative:text;mso-width-percent:0;mso-height-percent:0;mso-width-relative:margin;mso-height-relative:margin;v-text-anchor:middle" o:gfxdata="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" fillcolor="#5b9bd5 [3204]" strokecolor="#1f4d78 [1604]" strokeweight="1pt">
                 <v:stroke joinstyle="miter"/>
@@ -1662,7 +1728,7 @@
               </wp:anchor>
             </w:drawing>
           </mc:Choice>
-          <mc:Fallback>
+          <mc:Fallback xmlns:w16se="http://schemas.microsoft.com/office/word/2015/wordml/symex" xmlns:cx="http://schemas.microsoft.com/office/drawing/2014/chartex">
             <w:pict>
               <v:oval w14:anchorId="0B1D5614" id="Elipse 6" o:spid="_x0000_s1026" style="position:absolute;margin-left:294.45pt;margin-top:32.25pt;width:17pt;height:17pt;z-index:251663360;visibility:visible;mso-wrap-style:square;mso-width-percent:0;mso-height-percent:0;mso-wrap-distance-left:9pt;mso-wrap-distance-top:0;mso-wrap-distance-right:9pt;mso-wrap-distance-bottom:0;mso-position-horizontal:absolute;mso-position-horizontal-relative:margin;mso-position-vertical:absolute;mso-position-vertical-relative:text;mso-width-percent:0;mso-height-percent:0;mso-width-relative:margin;mso-height-relative:margin;v-text-anchor:middle" o:gfxdata="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" fillcolor="#5b9bd5 [3204]" strokecolor="#1f4d78 [1604]" strokeweight="1pt">
                 <v:stroke joinstyle="miter"/>
@@ -1679,8 +1745,8 @@
         </w:rPr>
         <w:drawing>
           <wp:inline distT="0" distB="0" distL="0" distR="0" wp14:anchorId="628EA766" wp14:editId="15B8E56D">
-            <wp:extent cx="2533015" cy="5039463"/>
-            <wp:effectExtent l="0" t="0" r="635" b="8890"/>
+            <wp:extent cx="1900800" cy="3780000"/>
+            <wp:effectExtent l="0" t="0" r="4445" b="0"/>
             <wp:docPr id="3" name="Imagen 3"/>
             <wp:cNvGraphicFramePr>
               <a:graphicFrameLocks xmlns:a="http://schemas.openxmlformats.org/drawingml/2006/main" noChangeAspect="1"/>
@@ -1695,7 +1761,7 @@
                     </pic:cNvPicPr>
                   </pic:nvPicPr>
                   <pic:blipFill rotWithShape="1">
-                    <a:blip r:embed="rId7" cstate="print">
+                    <a:blip r:embed="rId9" cstate="print">
                       <a:extLst>
                         <a:ext uri="{28A0092B-C50C-407E-A947-70E740481C1C}">
                           <a14:useLocalDpi xmlns:a14="http://schemas.microsoft.com/office/drawing/2010/main" val="0"/>
@@ -1708,7 +1774,7 @@
                   <pic:spPr bwMode="auto">
                     <a:xfrm>
                       <a:off x="0" y="0"/>
-                      <a:ext cx="2533285" cy="5040000"/>
+                      <a:ext cx="1900800" cy="3780000"/>
                     </a:xfrm>
                     <a:prstGeom prst="rect">
                       <a:avLst/>
@@ -1729,61 +1795,157 @@
           </wp:inline>
         </w:drawing>
       </w:r>
+      <w:bookmarkStart w:id="0" w:name="_GoBack"/>
+      <w:bookmarkEnd w:id="0"/>
     </w:p>
     <w:p>
       <w:pPr>
-        <w:pStyle w:val="Descripcin"/>
+        <w:tabs>
+          <w:tab w:val="left" w:pos="5218"/>
+        </w:tabs>
+        <w:rPr>
+          <w:lang w:val="en-GB"/>
+        </w:rPr>
+      </w:pPr>
+      <w:r>
+        <w:rPr>
+          <w:lang w:val="en-GB"/>
+        </w:rPr>
+        <w:lastRenderedPageBreak/>
+        <w:t xml:space="preserve">The network section (1) is updated with every network change </w:t>
+      </w:r>
+      <w:r>
+        <w:rPr>
+          <w:lang w:val="en-GB"/>
+        </w:rPr>
+        <w:t xml:space="preserve">and </w:t>
+      </w:r>
+      <w:r>
+        <w:rPr>
+          <w:lang w:val="en-GB"/>
+        </w:rPr>
+        <w:t xml:space="preserve">the device information </w:t>
+      </w:r>
+      <w:r>
+        <w:rPr>
+          <w:lang w:val="en-GB"/>
+        </w:rPr>
+        <w:t>(</w:t>
+      </w:r>
+      <w:r>
+        <w:rPr>
+          <w:lang w:val="en-GB"/>
+        </w:rPr>
+        <w:t>3) will be updating one the user presses</w:t>
+      </w:r>
+      <w:r>
+        <w:rPr>
+          <w:lang w:val="en-GB"/>
+        </w:rPr>
+        <w:t xml:space="preserve"> the</w:t>
+      </w:r>
+      <w:r>
+        <w:rPr>
+          <w:lang w:val="en-GB"/>
+        </w:rPr>
+        <w:t xml:space="preserve"> </w:t>
+      </w:r>
+      <w:r>
+        <w:rPr>
+          <w:lang w:val="en-GB"/>
+        </w:rPr>
+        <w:t>Start button (</w:t>
+      </w:r>
+      <w:r>
+        <w:rPr>
+          <w:lang w:val="en-GB"/>
+        </w:rPr>
+        <w:t>2</w:t>
+      </w:r>
+      <w:r>
+        <w:rPr>
+          <w:lang w:val="en-GB"/>
+        </w:rPr>
+        <w:t>)</w:t>
+      </w:r>
+      <w:r>
+        <w:rPr>
+          <w:lang w:val="en-GB"/>
+        </w:rPr>
+        <w:t xml:space="preserve"> and it will take between one and three seconds to update, depending on the device</w:t>
+      </w:r>
+      <w:r>
+        <w:rPr>
+          <w:lang w:val="en-GB"/>
+        </w:rPr>
+        <w:t xml:space="preserve">. </w:t>
+      </w:r>
+    </w:p>
+    <w:p>
+      <w:pPr>
+        <w:tabs>
+          <w:tab w:val="left" w:pos="5218"/>
+        </w:tabs>
+        <w:rPr>
+          <w:lang w:val="en-GB"/>
+        </w:rPr>
+      </w:pPr>
+      <w:r>
+        <w:rPr>
+          <w:lang w:val="en-GB"/>
+        </w:rPr>
+        <w:t xml:space="preserve">Once </w:t>
+      </w:r>
+      <w:r>
+        <w:rPr>
+          <w:lang w:val="en-GB"/>
+        </w:rPr>
+        <w:t>the device monitoring is</w:t>
+      </w:r>
+      <w:r>
+        <w:rPr>
+          <w:lang w:val="en-GB"/>
+        </w:rPr>
+        <w:t xml:space="preserve"> initiated, </w:t>
+      </w:r>
+      <w:r>
+        <w:rPr>
+          <w:lang w:val="en-GB"/>
+        </w:rPr>
+        <w:t>the</w:t>
+      </w:r>
+      <w:r>
+        <w:rPr>
+          <w:lang w:val="en-GB"/>
+        </w:rPr>
+        <w:t xml:space="preserve"> Log (</w:t>
+      </w:r>
+      <w:r>
+        <w:rPr>
+          <w:lang w:val="en-GB"/>
+        </w:rPr>
+        <w:t>3</w:t>
+      </w:r>
+      <w:r>
+        <w:rPr>
+          <w:lang w:val="en-GB"/>
+        </w:rPr>
+        <w:t>) will be updated during the execution.</w:t>
+      </w:r>
+    </w:p>
+    <w:p>
+      <w:pPr>
+        <w:tabs>
+          <w:tab w:val="left" w:pos="5218"/>
+        </w:tabs>
         <w:jc w:val="center"/>
         <w:rPr>
           <w:lang w:val="en-GB"/>
         </w:rPr>
       </w:pPr>
-      <w:r>
-        <w:rPr>
-          <w:lang w:val="en-GB"/>
-        </w:rPr>
-        <w:t xml:space="preserve">Figure </w:t>
-      </w:r>
-      <w:r>
-        <w:rPr>
-          <w:lang w:val="en-GB"/>
-        </w:rPr>
-        <w:fldChar w:fldCharType="begin"/>
-      </w:r>
-      <w:r>
-        <w:rPr>
-          <w:lang w:val="en-GB"/>
-        </w:rPr>
-        <w:instrText xml:space="preserve"> SEQ Figure \* ARABIC </w:instrText>
-      </w:r>
-      <w:r>
-        <w:rPr>
-          <w:lang w:val="en-GB"/>
-        </w:rPr>
-        <w:fldChar w:fldCharType="separate"/>
-      </w:r>
-      <w:r>
-        <w:rPr>
-          <w:noProof/>
-          <w:lang w:val="en-GB"/>
-        </w:rPr>
-        <w:t>1</w:t>
-      </w:r>
-      <w:r>
-        <w:rPr>
-          <w:lang w:val="en-GB"/>
-        </w:rPr>
-        <w:fldChar w:fldCharType="end"/>
-      </w:r>
-      <w:r>
-        <w:rPr>
-          <w:lang w:val="en-GB"/>
-        </w:rPr>
-        <w:t>: Application Interface</w:t>
-      </w:r>
     </w:p>
     <w:sectPr>
-      <w:headerReference w:type="default" r:id="rId8"/>
+      <w:headerReference w:type="default" r:id="rId10"/>
       <w:pgSz w:w="11906" w:h="16838"/>
       <w:pgMar w:top="1417" w:right="1701" w:bottom="1417" w:left="1701" w:header="708" w:footer="708" w:gutter="0"/>
       <w:cols w:space="708"/>
@@ -1794,7 +1956,7 @@
 </file>
 
 <file path=word/endnotes.xml><?xml version="1.0" encoding="utf-8"?>
-<w:endnotes xmlns:wpc="http://schemas.microsoft.com/office/word/2010/wordprocessingCanvas" xmlns:cx="http://schemas.microsoft.com/office/drawing/2014/chartex" xmlns:mc="http://schemas.openxmlformats.org/markup-compatibility/2006" xmlns:o="urn:schemas-microsoft-com:office:office" xmlns:r="http://schemas.openxmlformats.org/officeDocument/2006/relationships" xmlns:m="http://schemas.openxmlformats.org/officeDocument/2006/math" xmlns:v="urn:schemas-microsoft-com:vml" xmlns:wp14="http://schemas.microsoft.com/office/word/2010/wordprocessingDrawing" xmlns:wp="http://schemas.openxmlformats.org/drawingml/2006/wordprocessingDrawing" xmlns:w10="urn:schemas-microsoft-com:office:word" xmlns:w="http://schemas.openxmlformats.org/wordprocessingml/2006/main" xmlns:w14="http://schemas.microsoft.com/office/word/2010/wordml" xmlns:w15="http://schemas.microsoft.com/office/word/2012/wordml" xmlns:w16se="http://schemas.microsoft.com/office/word/2015/wordml/symex" xmlns:wpg="http://schemas.microsoft.com/office/word/2010/wordprocessingGroup" xmlns:wpi="http://schemas.microsoft.com/office/word/2010/wordprocessingInk" xmlns:wne="http://schemas.microsoft.com/office/word/2006/wordml" xmlns:wps="http://schemas.microsoft.com/office/word/2010/wordprocessingShape" mc:Ignorable="w14 w15 w16se wp14">
+<w:endnotes xmlns:wpc="http://schemas.microsoft.com/office/word/2010/wordprocessingCanvas" xmlns:mc="http://schemas.openxmlformats.org/markup-compatibility/2006" xmlns:o="urn:schemas-microsoft-com:office:office" xmlns:r="http://schemas.openxmlformats.org/officeDocument/2006/relationships" xmlns:m="http://schemas.openxmlformats.org/officeDocument/2006/math" xmlns:v="urn:schemas-microsoft-com:vml" xmlns:wp14="http://schemas.microsoft.com/office/word/2010/wordprocessingDrawing" xmlns:wp="http://schemas.openxmlformats.org/drawingml/2006/wordprocessingDrawing" xmlns:w10="urn:schemas-microsoft-com:office:word" xmlns:w="http://schemas.openxmlformats.org/wordprocessingml/2006/main" xmlns:w14="http://schemas.microsoft.com/office/word/2010/wordml" xmlns:w15="http://schemas.microsoft.com/office/word/2012/wordml" xmlns:wpg="http://schemas.microsoft.com/office/word/2010/wordprocessingGroup" xmlns:wpi="http://schemas.microsoft.com/office/word/2010/wordprocessingInk" xmlns:wne="http://schemas.microsoft.com/office/word/2006/wordml" xmlns:wps="http://schemas.microsoft.com/office/word/2010/wordprocessingShape" mc:Ignorable="w14 w15 wp14">
   <w:endnote w:type="separator" w:id="-1">
     <w:p>
       <w:pPr>
@@ -1819,7 +1981,7 @@
 </file>
 
 <file path=word/footnotes.xml><?xml version="1.0" encoding="utf-8"?>
-<w:footnotes xmlns:wpc="http://schemas.microsoft.com/office/word/2010/wordprocessingCanvas" xmlns:cx="http://schemas.microsoft.com/office/drawing/2014/chartex" xmlns:mc="http://schemas.openxmlformats.org/markup-compatibility/2006" xmlns:o="urn:schemas-microsoft-com:office:office" xmlns:r="http://schemas.openxmlformats.org/officeDocument/2006/relationships" xmlns:m="http://schemas.openxmlformats.org/officeDocument/2006/math" xmlns:v="urn:schemas-microsoft-com:vml" xmlns:wp14="http://schemas.microsoft.com/office/word/2010/wordprocessingDrawing" xmlns:wp="http://schemas.openxmlformats.org/drawingml/2006/wordprocessingDrawing" xmlns:w10="urn:schemas-microsoft-com:office:word" xmlns:w="http://schemas.openxmlformats.org/wordprocessingml/2006/main" xmlns:w14="http://schemas.microsoft.com/office/word/2010/wordml" xmlns:w15="http://schemas.microsoft.com/office/word/2012/wordml" xmlns:w16se="http://schemas.microsoft.com/office/word/2015/wordml/symex" xmlns:wpg="http://schemas.microsoft.com/office/word/2010/wordprocessingGroup" xmlns:wpi="http://schemas.microsoft.com/office/word/2010/wordprocessingInk" xmlns:wne="http://schemas.microsoft.com/office/word/2006/wordml" xmlns:wps="http://schemas.microsoft.com/office/word/2010/wordprocessingShape" mc:Ignorable="w14 w15 w16se wp14">
+<w:footnotes xmlns:wpc="http://schemas.microsoft.com/office/word/2010/wordprocessingCanvas" xmlns:mc="http://schemas.openxmlformats.org/markup-compatibility/2006" xmlns:o="urn:schemas-microsoft-com:office:office" xmlns:r="http://schemas.openxmlformats.org/officeDocument/2006/relationships" xmlns:m="http://schemas.openxmlformats.org/officeDocument/2006/math" xmlns:v="urn:schemas-microsoft-com:vml" xmlns:wp14="http://schemas.microsoft.com/office/word/2010/wordprocessingDrawing" xmlns:wp="http://schemas.openxmlformats.org/drawingml/2006/wordprocessingDrawing" xmlns:w10="urn:schemas-microsoft-com:office:word" xmlns:w="http://schemas.openxmlformats.org/wordprocessingml/2006/main" xmlns:w14="http://schemas.microsoft.com/office/word/2010/wordml" xmlns:w15="http://schemas.microsoft.com/office/word/2012/wordml" xmlns:wpg="http://schemas.microsoft.com/office/word/2010/wordprocessingGroup" xmlns:wpi="http://schemas.microsoft.com/office/word/2010/wordprocessingInk" xmlns:wne="http://schemas.microsoft.com/office/word/2006/wordml" xmlns:wps="http://schemas.microsoft.com/office/word/2010/wordprocessingShape" mc:Ignorable="w14 w15 wp14">
   <w:footnote w:type="separator" w:id="-1">
     <w:p>
       <w:pPr>
@@ -1844,10 +2006,10 @@
 </file>
 
 <file path=word/header1.xml><?xml version="1.0" encoding="utf-8"?>
-<w:hdr xmlns:wpc="http://schemas.microsoft.com/office/word/2010/wordprocessingCanvas" xmlns:cx="http://schemas.microsoft.com/office/drawing/2014/chartex" xmlns:mc="http://schemas.openxmlformats.org/markup-compatibility/2006" xmlns:o="urn:schemas-microsoft-com:office:office" xmlns:r="http://schemas.openxmlformats.org/officeDocument/2006/relationships" xmlns:m="http://schemas.openxmlformats.org/officeDocument/2006/math" xmlns:v="urn:schemas-microsoft-com:vml" xmlns:wp14="http://schemas.microsoft.com/office/word/2010/wordprocessingDrawing" xmlns:wp="http://schemas.openxmlformats.org/drawingml/2006/wordprocessingDrawing" xmlns:w10="urn:schemas-microsoft-com:office:word" xmlns:w="http://schemas.openxmlformats.org/wordprocessingml/2006/main" xmlns:w14="http://schemas.microsoft.com/office/word/2010/wordml" xmlns:w15="http://schemas.microsoft.com/office/word/2012/wordml" xmlns:w16se="http://schemas.microsoft.com/office/word/2015/wordml/symex" xmlns:wpg="http://schemas.microsoft.com/office/word/2010/wordprocessingGroup" xmlns:wpi="http://schemas.microsoft.com/office/word/2010/wordprocessingInk" xmlns:wne="http://schemas.microsoft.com/office/word/2006/wordml" xmlns:wps="http://schemas.microsoft.com/office/word/2010/wordprocessingShape" mc:Ignorable="w14 w15 w16se wp14">
+<w:hdr xmlns:wpc="http://schemas.microsoft.com/office/word/2010/wordprocessingCanvas" xmlns:mc="http://schemas.openxmlformats.org/markup-compatibility/2006" xmlns:o="urn:schemas-microsoft-com:office:office" xmlns:r="http://schemas.openxmlformats.org/officeDocument/2006/relationships" xmlns:m="http://schemas.openxmlformats.org/officeDocument/2006/math" xmlns:v="urn:schemas-microsoft-com:vml" xmlns:wp14="http://schemas.microsoft.com/office/word/2010/wordprocessingDrawing" xmlns:wp="http://schemas.openxmlformats.org/drawingml/2006/wordprocessingDrawing" xmlns:w10="urn:schemas-microsoft-com:office:word" xmlns:w="http://schemas.openxmlformats.org/wordprocessingml/2006/main" xmlns:w14="http://schemas.microsoft.com/office/word/2010/wordml" xmlns:w15="http://schemas.microsoft.com/office/word/2012/wordml" xmlns:wpg="http://schemas.microsoft.com/office/word/2010/wordprocessingGroup" xmlns:wpi="http://schemas.microsoft.com/office/word/2010/wordprocessingInk" xmlns:wne="http://schemas.microsoft.com/office/word/2006/wordml" xmlns:wps="http://schemas.microsoft.com/office/word/2010/wordprocessingShape" mc:Ignorable="w14 w15 wp14">
   <w:p>
     <w:pPr>
-      <w:pStyle w:val="Encabezado"/>
+      <w:pStyle w:val="Header"/>
       <w:rPr>
         <w:lang w:val="en-GB"/>
       </w:rPr>
@@ -1888,7 +2050,7 @@
 </file>
 
 <file path=word/numbering.xml><?xml version="1.0" encoding="utf-8"?>
-<w:numbering xmlns:wpc="http://schemas.microsoft.com/office/word/2010/wordprocessingCanvas" xmlns:cx="http://schemas.microsoft.com/office/drawing/2014/chartex" xmlns:mc="http://schemas.openxmlformats.org/markup-compatibility/2006" xmlns:o="urn:schemas-microsoft-com:office:office" xmlns:r="http://schemas.openxmlformats.org/officeDocument/2006/relationships" xmlns:m="http://schemas.openxmlformats.org/officeDocument/2006/math" xmlns:v="urn:schemas-microsoft-com:vml" xmlns:wp14="http://schemas.microsoft.com/office/word/2010/wordprocessingDrawing" xmlns:wp="http://schemas.openxmlformats.org/drawingml/2006/wordprocessingDrawing" xmlns:w10="urn:schemas-microsoft-com:office:word" xmlns:w="http://schemas.openxmlformats.org/wordprocessingml/2006/main" xmlns:w14="http://schemas.microsoft.com/office/word/2010/wordml" xmlns:w15="http://schemas.microsoft.com/office/word/2012/wordml" xmlns:w16se="http://schemas.microsoft.com/office/word/2015/wordml/symex" xmlns:wpg="http://schemas.microsoft.com/office/word/2010/wordprocessingGroup" xmlns:wpi="http://schemas.microsoft.com/office/word/2010/wordprocessingInk" xmlns:wne="http://schemas.microsoft.com/office/word/2006/wordml" xmlns:wps="http://schemas.microsoft.com/office/word/2010/wordprocessingShape" mc:Ignorable="w14 w15 w16se wp14">
+<w:numbering xmlns:wpc="http://schemas.microsoft.com/office/word/2010/wordprocessingCanvas" xmlns:mc="http://schemas.openxmlformats.org/markup-compatibility/2006" xmlns:o="urn:schemas-microsoft-com:office:office" xmlns:r="http://schemas.openxmlformats.org/officeDocument/2006/relationships" xmlns:m="http://schemas.openxmlformats.org/officeDocument/2006/math" xmlns:v="urn:schemas-microsoft-com:vml" xmlns:wp14="http://schemas.microsoft.com/office/word/2010/wordprocessingDrawing" xmlns:wp="http://schemas.openxmlformats.org/drawingml/2006/wordprocessingDrawing" xmlns:w10="urn:schemas-microsoft-com:office:word" xmlns:w="http://schemas.openxmlformats.org/wordprocessingml/2006/main" xmlns:w14="http://schemas.microsoft.com/office/word/2010/wordml" xmlns:w15="http://schemas.microsoft.com/office/word/2012/wordml" xmlns:wpg="http://schemas.microsoft.com/office/word/2010/wordprocessingGroup" xmlns:wpi="http://schemas.microsoft.com/office/word/2010/wordprocessingInk" xmlns:wne="http://schemas.microsoft.com/office/word/2006/wordml" xmlns:wps="http://schemas.microsoft.com/office/word/2010/wordprocessingShape" mc:Ignorable="w14 w15 wp14">
   <w:abstractNum w:abstractNumId="0" w15:restartNumberingAfterBreak="0">
     <w:nsid w:val="1A0E4957"/>
     <w:multiLevelType w:val="multilevel"/>
@@ -2359,7 +2521,7 @@
     <w:lvl w:ilvl="1">
       <w:start w:val="1"/>
       <w:numFmt w:val="decimal"/>
-      <w:pStyle w:val="Ttulo2"/>
+      <w:pStyle w:val="Heading2"/>
       <w:lvlText w:val="%1.%2"/>
       <w:lvlJc w:val="left"/>
       <w:pPr>
@@ -2460,7 +2622,7 @@
     <w:tmpl w:val="2A7891EA"/>
     <w:lvl w:ilvl="0" w:tplc="C4580E2A">
       <w:numFmt w:val="decimal"/>
-      <w:pStyle w:val="Ttulo1"/>
+      <w:pStyle w:val="Heading1"/>
       <w:lvlText w:val="%1."/>
       <w:lvlJc w:val="left"/>
       <w:pPr>
@@ -2861,7 +3023,7 @@
 </file>
 
 <file path=word/styles.xml><?xml version="1.0" encoding="utf-8"?>
-<w:styles xmlns:mc="http://schemas.openxmlformats.org/markup-compatibility/2006" xmlns:r="http://schemas.openxmlformats.org/officeDocument/2006/relationships" xmlns:w="http://schemas.openxmlformats.org/wordprocessingml/2006/main" xmlns:w14="http://schemas.microsoft.com/office/word/2010/wordml" xmlns:w15="http://schemas.microsoft.com/office/word/2012/wordml" xmlns:w16se="http://schemas.microsoft.com/office/word/2015/wordml/symex" mc:Ignorable="w14 w15 w16se">
+<w:styles xmlns:mc="http://schemas.openxmlformats.org/markup-compatibility/2006" xmlns:r="http://schemas.openxmlformats.org/officeDocument/2006/relationships" xmlns:w="http://schemas.openxmlformats.org/wordprocessingml/2006/main" xmlns:w14="http://schemas.microsoft.com/office/word/2010/wordml" xmlns:w15="http://schemas.microsoft.com/office/word/2012/wordml" mc:Ignorable="w14 w15">
   <w:docDefaults>
     <w:rPrDefault>
       <w:rPr>
@@ -3255,11 +3417,11 @@
     <w:qFormat/>
     <w:rsid w:val="00973920"/>
   </w:style>
-  <w:style w:type="paragraph" w:styleId="Ttulo1">
+  <w:style w:type="paragraph" w:styleId="Heading1">
     <w:name w:val="heading 1"/>
     <w:basedOn w:val="Normal"/>
     <w:next w:val="Normal"/>
-    <w:link w:val="Ttulo1Car"/>
+    <w:link w:val="Heading1Char"/>
     <w:uiPriority w:val="9"/>
     <w:qFormat/>
     <w:rsid w:val="000A3134"/>
@@ -3281,11 +3443,11 @@
       <w:lang w:val="en-GB"/>
     </w:rPr>
   </w:style>
-  <w:style w:type="paragraph" w:styleId="Ttulo2">
+  <w:style w:type="paragraph" w:styleId="Heading2">
     <w:name w:val="heading 2"/>
     <w:basedOn w:val="Normal"/>
     <w:next w:val="Normal"/>
-    <w:link w:val="Ttulo2Car"/>
+    <w:link w:val="Heading2Char"/>
     <w:uiPriority w:val="9"/>
     <w:unhideWhenUsed/>
     <w:qFormat/>
@@ -3308,13 +3470,13 @@
       <w:lang w:val="en-GB"/>
     </w:rPr>
   </w:style>
-  <w:style w:type="character" w:default="1" w:styleId="Fuentedeprrafopredeter">
+  <w:style w:type="character" w:default="1" w:styleId="DefaultParagraphFont">
     <w:name w:val="Default Paragraph Font"/>
     <w:uiPriority w:val="1"/>
     <w:semiHidden/>
     <w:unhideWhenUsed/>
   </w:style>
-  <w:style w:type="table" w:default="1" w:styleId="Tablanormal">
+  <w:style w:type="table" w:default="1" w:styleId="TableNormal">
     <w:name w:val="Normal Table"/>
     <w:uiPriority w:val="99"/>
     <w:semiHidden/>
@@ -3329,16 +3491,16 @@
       </w:tblCellMar>
     </w:tblPr>
   </w:style>
-  <w:style w:type="numbering" w:default="1" w:styleId="Sinlista">
+  <w:style w:type="numbering" w:default="1" w:styleId="NoList">
     <w:name w:val="No List"/>
     <w:uiPriority w:val="99"/>
     <w:semiHidden/>
     <w:unhideWhenUsed/>
   </w:style>
-  <w:style w:type="paragraph" w:styleId="Encabezado">
+  <w:style w:type="paragraph" w:styleId="Header">
     <w:name w:val="header"/>
     <w:basedOn w:val="Normal"/>
-    <w:link w:val="EncabezadoCar"/>
+    <w:link w:val="HeaderChar"/>
     <w:uiPriority w:val="99"/>
     <w:unhideWhenUsed/>
     <w:rsid w:val="00973920"/>
@@ -3350,17 +3512,17 @@
       <w:spacing w:after="0" w:line="240" w:lineRule="auto"/>
     </w:pPr>
   </w:style>
-  <w:style w:type="character" w:customStyle="1" w:styleId="EncabezadoCar">
-    <w:name w:val="Encabezado Car"/>
-    <w:basedOn w:val="Fuentedeprrafopredeter"/>
-    <w:link w:val="Encabezado"/>
+  <w:style w:type="character" w:customStyle="1" w:styleId="HeaderChar">
+    <w:name w:val="Header Char"/>
+    <w:basedOn w:val="DefaultParagraphFont"/>
+    <w:link w:val="Header"/>
     <w:uiPriority w:val="99"/>
     <w:rsid w:val="00973920"/>
   </w:style>
-  <w:style w:type="paragraph" w:styleId="Piedepgina">
+  <w:style w:type="paragraph" w:styleId="Footer">
     <w:name w:val="footer"/>
     <w:basedOn w:val="Normal"/>
-    <w:link w:val="PiedepginaCar"/>
+    <w:link w:val="FooterChar"/>
     <w:uiPriority w:val="99"/>
     <w:unhideWhenUsed/>
     <w:rsid w:val="00973920"/>
@@ -3372,17 +3534,17 @@
       <w:spacing w:after="0" w:line="240" w:lineRule="auto"/>
     </w:pPr>
   </w:style>
-  <w:style w:type="character" w:customStyle="1" w:styleId="PiedepginaCar">
-    <w:name w:val="Pie de página Car"/>
-    <w:basedOn w:val="Fuentedeprrafopredeter"/>
-    <w:link w:val="Piedepgina"/>
+  <w:style w:type="character" w:customStyle="1" w:styleId="FooterChar">
+    <w:name w:val="Footer Char"/>
+    <w:basedOn w:val="DefaultParagraphFont"/>
+    <w:link w:val="Footer"/>
     <w:uiPriority w:val="99"/>
     <w:rsid w:val="00973920"/>
   </w:style>
-  <w:style w:type="character" w:customStyle="1" w:styleId="Ttulo1Car">
-    <w:name w:val="Título 1 Car"/>
-    <w:basedOn w:val="Fuentedeprrafopredeter"/>
-    <w:link w:val="Ttulo1"/>
+  <w:style w:type="character" w:customStyle="1" w:styleId="Heading1Char">
+    <w:name w:val="Heading 1 Char"/>
+    <w:basedOn w:val="DefaultParagraphFont"/>
+    <w:link w:val="Heading1"/>
     <w:uiPriority w:val="9"/>
     <w:rsid w:val="000A3134"/>
     <w:rPr>
@@ -3394,7 +3556,7 @@
       <w:lang w:val="en-GB"/>
     </w:rPr>
   </w:style>
-  <w:style w:type="paragraph" w:styleId="Prrafodelista">
+  <w:style w:type="paragraph" w:styleId="ListParagraph">
     <w:name w:val="List Paragraph"/>
     <w:basedOn w:val="Normal"/>
     <w:uiPriority w:val="34"/>
@@ -3405,10 +3567,10 @@
       <w:contextualSpacing/>
     </w:pPr>
   </w:style>
-  <w:style w:type="character" w:customStyle="1" w:styleId="Ttulo2Car">
-    <w:name w:val="Título 2 Car"/>
-    <w:basedOn w:val="Fuentedeprrafopredeter"/>
-    <w:link w:val="Ttulo2"/>
+  <w:style w:type="character" w:customStyle="1" w:styleId="Heading2Char">
+    <w:name w:val="Heading 2 Char"/>
+    <w:basedOn w:val="DefaultParagraphFont"/>
+    <w:link w:val="Heading2"/>
     <w:uiPriority w:val="9"/>
     <w:rsid w:val="000A3134"/>
     <w:rPr>
@@ -3419,7 +3581,7 @@
       <w:lang w:val="en-GB"/>
     </w:rPr>
   </w:style>
-  <w:style w:type="paragraph" w:styleId="Descripcin">
+  <w:style w:type="paragraph" w:styleId="Caption">
     <w:name w:val="caption"/>
     <w:basedOn w:val="Normal"/>
     <w:next w:val="Normal"/>
@@ -3438,11 +3600,11 @@
       <w:szCs w:val="18"/>
     </w:rPr>
   </w:style>
-  <w:style w:type="paragraph" w:styleId="Citadestacada">
+  <w:style w:type="paragraph" w:styleId="IntenseQuote">
     <w:name w:val="Intense Quote"/>
     <w:basedOn w:val="Normal"/>
     <w:next w:val="Normal"/>
-    <w:link w:val="CitadestacadaCar"/>
+    <w:link w:val="IntenseQuoteChar"/>
     <w:uiPriority w:val="30"/>
     <w:qFormat/>
     <w:rsid w:val="00642FE7"/>
@@ -3461,10 +3623,10 @@
       <w:lang w:val="en-GB" w:eastAsia="es-ES"/>
     </w:rPr>
   </w:style>
-  <w:style w:type="character" w:customStyle="1" w:styleId="CitadestacadaCar">
-    <w:name w:val="Cita destacada Car"/>
-    <w:basedOn w:val="Fuentedeprrafopredeter"/>
-    <w:link w:val="Citadestacada"/>
+  <w:style w:type="character" w:customStyle="1" w:styleId="IntenseQuoteChar">
+    <w:name w:val="Intense Quote Char"/>
+    <w:basedOn w:val="DefaultParagraphFont"/>
+    <w:link w:val="IntenseQuote"/>
     <w:uiPriority w:val="30"/>
     <w:rsid w:val="00642FE7"/>
     <w:rPr>

</xml_diff>

<commit_message>
Migrate to .Net Standard 2.0, update agents
</commit_message>
<xml_diff>
--- a/Tap.Plugins.UMA.AdbAgents/Tap.Plugins.UMA.AdbAgents/AdbAgents/Agents/Android Resource Agent Documentation.docx
+++ b/Tap.Plugins.UMA.AdbAgents/Tap.Plugins.UMA.AdbAgents/AdbAgents/Agents/Android Resource Agent Documentation.docx
@@ -382,55 +382,31 @@
         <w:rPr>
           <w:lang w:val="en-US"/>
         </w:rPr>
-        <w:t xml:space="preserve">. Please note that the application will not record any location information </w:t>
+        <w:t xml:space="preserve"> (on some Android versions the dialog will offer to open the application settings in order to select the “Allow all the time” option, which </w:t>
       </w:r>
       <w:r>
         <w:rPr>
           <w:lang w:val="en-US"/>
         </w:rPr>
-        <w:t>(</w:t>
+        <w:t>may</w:t>
       </w:r>
       <w:r>
         <w:rPr>
           <w:lang w:val="en-US"/>
         </w:rPr>
-        <w:t>or perform calls</w:t>
+        <w:t xml:space="preserve"> only </w:t>
       </w:r>
       <w:r>
         <w:rPr>
           <w:lang w:val="en-US"/>
         </w:rPr>
-        <w:t>)</w:t>
+        <w:t xml:space="preserve">be </w:t>
       </w:r>
       <w:r>
         <w:rPr>
           <w:lang w:val="en-US"/>
         </w:rPr>
-        <w:t xml:space="preserve">. However, since radio parameters such as </w:t>
-      </w:r>
-      <w:r>
-        <w:rPr>
-          <w:lang w:val="en-US"/>
-        </w:rPr>
-        <w:t>cell ID</w:t>
-      </w:r>
-      <w:r>
-        <w:rPr>
-          <w:lang w:val="en-US"/>
-        </w:rPr>
-        <w:t xml:space="preserve"> can be used for obtaining the location of the device</w:t>
-      </w:r>
-      <w:r>
-        <w:rPr>
-          <w:lang w:val="en-US"/>
-        </w:rPr>
-        <w:t xml:space="preserve"> Android </w:t>
-      </w:r>
-      <w:r>
-        <w:rPr>
-          <w:lang w:val="en-US"/>
-        </w:rPr>
-        <w:t>must request these permissions.</w:t>
+        <w:t>possible in this screen).</w:t>
       </w:r>
     </w:p>
     <w:p>
@@ -446,29 +422,101 @@
         <w:rPr>
           <w:lang w:val="en-US"/>
         </w:rPr>
-        <w:t xml:space="preserve">Once allowed, the application can be re-opened or used through </w:t>
-      </w:r>
-      <w:proofErr w:type="spellStart"/>
+        <w:t>Please note that the applic</w:t>
+      </w:r>
+      <w:bookmarkStart w:id="0" w:name="_GoBack"/>
+      <w:bookmarkEnd w:id="0"/>
       <w:r>
         <w:rPr>
           <w:lang w:val="en-US"/>
         </w:rPr>
-        <w:t>adb</w:t>
-      </w:r>
-      <w:proofErr w:type="spellEnd"/>
+        <w:t xml:space="preserve">ation will not record any location information </w:t>
+      </w:r>
       <w:r>
         <w:rPr>
           <w:lang w:val="en-US"/>
         </w:rPr>
-        <w:t>.</w:t>
+        <w:t>(</w:t>
+      </w:r>
+      <w:r>
+        <w:rPr>
+          <w:lang w:val="en-US"/>
+        </w:rPr>
+        <w:t>or perform calls</w:t>
+      </w:r>
+      <w:r>
+        <w:rPr>
+          <w:lang w:val="en-US"/>
+        </w:rPr>
+        <w:t>)</w:t>
+      </w:r>
+      <w:r>
+        <w:rPr>
+          <w:lang w:val="en-US"/>
+        </w:rPr>
+        <w:t xml:space="preserve">. However, since radio parameters such as </w:t>
+      </w:r>
+      <w:r>
+        <w:rPr>
+          <w:lang w:val="en-US"/>
+        </w:rPr>
+        <w:t>cell ID</w:t>
+      </w:r>
+      <w:r>
+        <w:rPr>
+          <w:lang w:val="en-US"/>
+        </w:rPr>
+        <w:t xml:space="preserve"> can be used for obtaining the location of the device</w:t>
+      </w:r>
+      <w:r>
+        <w:rPr>
+          <w:lang w:val="en-US"/>
+        </w:rPr>
+        <w:t xml:space="preserve"> Android </w:t>
+      </w:r>
+      <w:r>
+        <w:rPr>
+          <w:lang w:val="en-US"/>
+        </w:rPr>
+        <w:t>must request these permissions.</w:t>
       </w:r>
     </w:p>
     <w:p>
       <w:pPr>
+        <w:tabs>
+          <w:tab w:val="left" w:pos="5218"/>
+        </w:tabs>
+        <w:rPr>
+          <w:lang w:val="en-US"/>
+        </w:rPr>
+      </w:pPr>
+      <w:r>
+        <w:rPr>
+          <w:lang w:val="en-US"/>
+        </w:rPr>
+        <w:lastRenderedPageBreak/>
+        <w:t xml:space="preserve">Once allowed, the application can be re-opened or used through </w:t>
+      </w:r>
+      <w:proofErr w:type="spellStart"/>
+      <w:r>
+        <w:rPr>
+          <w:lang w:val="en-US"/>
+        </w:rPr>
+        <w:t>adb</w:t>
+      </w:r>
+      <w:proofErr w:type="spellEnd"/>
+      <w:r>
+        <w:rPr>
+          <w:lang w:val="en-US"/>
+        </w:rPr>
+        <w:t>.</w:t>
+      </w:r>
+    </w:p>
+    <w:p>
+      <w:pPr>
         <w:pStyle w:val="Heading2"/>
       </w:pPr>
       <w:r>
-        <w:lastRenderedPageBreak/>
         <w:t xml:space="preserve"> </w:t>
       </w:r>
       <w:proofErr w:type="spellStart"/>
@@ -1139,6 +1187,7 @@
           <w:noProof/>
           <w:lang w:eastAsia="es-ES"/>
         </w:rPr>
+        <w:lastRenderedPageBreak/>
         <mc:AlternateContent>
           <mc:Choice Requires="wps">
             <w:drawing>
@@ -1328,7 +1377,7 @@
               </wp:anchor>
             </w:drawing>
           </mc:Choice>
-          <mc:Fallback xmlns:w16se="http://schemas.microsoft.com/office/word/2015/wordml/symex" xmlns:cx="http://schemas.microsoft.com/office/drawing/2014/chartex">
+          <mc:Fallback xmlns:cx="http://schemas.microsoft.com/office/drawing/2014/chartex" xmlns:w16se="http://schemas.microsoft.com/office/word/2015/wordml/symex">
             <w:pict>
               <v:oval w14:anchorId="013B258B" id="Elipse 12" o:spid="_x0000_s1026" style="position:absolute;margin-left:294.3pt;margin-top:134.45pt;width:17pt;height:17pt;z-index:251673600;visibility:visible;mso-wrap-style:square;mso-width-percent:0;mso-height-percent:0;mso-wrap-distance-left:9pt;mso-wrap-distance-top:0;mso-wrap-distance-right:9pt;mso-wrap-distance-bottom:0;mso-position-horizontal:absolute;mso-position-horizontal-relative:margin;mso-position-vertical:absolute;mso-position-vertical-relative:text;mso-width-percent:0;mso-height-percent:0;mso-width-relative:margin;mso-height-relative:margin;v-text-anchor:middle" o:gfxdata="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" fillcolor="#5b9bd5 [3204]" strokecolor="#1f4d78 [1604]" strokeweight="1pt">
                 <v:stroke joinstyle="miter"/>
@@ -1406,7 +1455,7 @@
               </wp:anchor>
             </w:drawing>
           </mc:Choice>
-          <mc:Fallback xmlns:w16se="http://schemas.microsoft.com/office/word/2015/wordml/symex" xmlns:cx="http://schemas.microsoft.com/office/drawing/2014/chartex">
+          <mc:Fallback xmlns:cx="http://schemas.microsoft.com/office/drawing/2014/chartex" xmlns:w16se="http://schemas.microsoft.com/office/word/2015/wordml/symex">
             <w:pict>
               <v:oval w14:anchorId="4610A59D" id="Elipse 10" o:spid="_x0000_s1026" style="position:absolute;margin-left:103.4pt;margin-top:87.45pt;width:17pt;height:17pt;z-index:251670528;visibility:visible;mso-wrap-style:square;mso-width-percent:0;mso-height-percent:0;mso-wrap-distance-left:9pt;mso-wrap-distance-top:0;mso-wrap-distance-right:9pt;mso-wrap-distance-bottom:0;mso-position-horizontal:absolute;mso-position-horizontal-relative:margin;mso-position-vertical:absolute;mso-position-vertical-relative:text;mso-width-percent:0;mso-height-percent:0;mso-width-relative:margin;mso-height-relative:margin;v-text-anchor:middle" o:gfxdata="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" fillcolor="#5b9bd5 [3204]" strokecolor="#1f4d78 [1604]" strokeweight="1pt">
                 <v:stroke joinstyle="miter"/>
@@ -1728,7 +1777,7 @@
               </wp:anchor>
             </w:drawing>
           </mc:Choice>
-          <mc:Fallback xmlns:w16se="http://schemas.microsoft.com/office/word/2015/wordml/symex" xmlns:cx="http://schemas.microsoft.com/office/drawing/2014/chartex">
+          <mc:Fallback xmlns:cx="http://schemas.microsoft.com/office/drawing/2014/chartex" xmlns:w16se="http://schemas.microsoft.com/office/word/2015/wordml/symex">
             <w:pict>
               <v:oval w14:anchorId="0B1D5614" id="Elipse 6" o:spid="_x0000_s1026" style="position:absolute;margin-left:294.45pt;margin-top:32.25pt;width:17pt;height:17pt;z-index:251663360;visibility:visible;mso-wrap-style:square;mso-width-percent:0;mso-height-percent:0;mso-wrap-distance-left:9pt;mso-wrap-distance-top:0;mso-wrap-distance-right:9pt;mso-wrap-distance-bottom:0;mso-position-horizontal:absolute;mso-position-horizontal-relative:margin;mso-position-vertical:absolute;mso-position-vertical-relative:text;mso-width-percent:0;mso-height-percent:0;mso-width-relative:margin;mso-height-relative:margin;v-text-anchor:middle" o:gfxdata="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" fillcolor="#5b9bd5 [3204]" strokecolor="#1f4d78 [1604]" strokeweight="1pt">
                 <v:stroke joinstyle="miter"/>
@@ -1795,8 +1844,6 @@
           </wp:inline>
         </w:drawing>
       </w:r>
-      <w:bookmarkStart w:id="0" w:name="_GoBack"/>
-      <w:bookmarkEnd w:id="0"/>
     </w:p>
     <w:p>
       <w:pPr>
@@ -1811,7 +1858,6 @@
         <w:rPr>
           <w:lang w:val="en-GB"/>
         </w:rPr>
-        <w:lastRenderedPageBreak/>
         <w:t xml:space="preserve">The network section (1) is updated with every network change </w:t>
       </w:r>
       <w:r>

</xml_diff>